<commit_message>
add & update cv
</commit_message>
<xml_diff>
--- a/CV/陶然_硕士_厦门大学_CV.docx
+++ b/CV/陶然_硕士_厦门大学_CV.docx
@@ -923,6 +923,7 @@
         <w:tc>
           <w:tcPr>
             <w:tcW w:w="1242" w:type="dxa"/>
+            <w:vMerge w:val="restart"/>
             <w:shd w:val="clear" w:color="auto" w:fill="auto"/>
             <w:vAlign w:val="center"/>
           </w:tcPr>
@@ -962,6 +963,90 @@
               <w:rPr>
                 <w:rFonts w:eastAsia="黑体" w:hint="eastAsia"/>
               </w:rPr>
+              <w:t>2015</w:t>
+            </w:r>
+            <w:r>
+              <w:rPr>
+                <w:rFonts w:eastAsia="黑体" w:hint="eastAsia"/>
+              </w:rPr>
+              <w:t>年第二届全国高校</w:t>
+            </w:r>
+            <w:r>
+              <w:rPr>
+                <w:rFonts w:eastAsia="黑体"/>
+              </w:rPr>
+              <w:t>云计算应用创新大赛</w:t>
+            </w:r>
+            <w:r>
+              <w:rPr>
+                <w:rFonts w:eastAsia="黑体" w:hint="eastAsia"/>
+              </w:rPr>
+              <w:t xml:space="preserve"> </w:t>
+            </w:r>
+            <w:r>
+              <w:rPr>
+                <w:rFonts w:eastAsia="黑体" w:hint="eastAsia"/>
+              </w:rPr>
+              <w:t>命题赛</w:t>
+            </w:r>
+            <w:r>
+              <w:rPr>
+                <w:rFonts w:eastAsia="黑体"/>
+              </w:rPr>
+              <w:t>三等奖</w:t>
+            </w:r>
+            <w:bookmarkStart w:id="0" w:name="_GoBack"/>
+            <w:bookmarkEnd w:id="0"/>
+          </w:p>
+        </w:tc>
+      </w:tr>
+      <w:tr>
+        <w:trPr>
+          <w:trHeight w:val="133"/>
+        </w:trPr>
+        <w:tc>
+          <w:tcPr>
+            <w:tcW w:w="1242" w:type="dxa"/>
+            <w:vMerge/>
+            <w:shd w:val="clear" w:color="auto" w:fill="auto"/>
+            <w:vAlign w:val="center"/>
+          </w:tcPr>
+          <w:p>
+            <w:pPr>
+              <w:adjustRightInd w:val="0"/>
+              <w:snapToGrid w:val="0"/>
+              <w:spacing w:line="340" w:lineRule="exact"/>
+              <w:ind w:left="139" w:hangingChars="58" w:hanging="139"/>
+              <w:jc w:val="left"/>
+              <w:rPr>
+                <w:rFonts w:ascii="PingFang SC" w:eastAsia="PingFang SC" w:hAnsi="PingFang SC" w:cs="Times New Roman"/>
+                <w:color w:val="CCE8CF" w:themeColor="background1"/>
+                <w:sz w:val="24"/>
+                <w:szCs w:val="24"/>
+              </w:rPr>
+            </w:pPr>
+          </w:p>
+        </w:tc>
+        <w:tc>
+          <w:tcPr>
+            <w:tcW w:w="8505" w:type="dxa"/>
+            <w:gridSpan w:val="5"/>
+            <w:shd w:val="clear" w:color="auto" w:fill="auto"/>
+            <w:vAlign w:val="center"/>
+          </w:tcPr>
+          <w:p>
+            <w:pPr>
+              <w:adjustRightInd w:val="0"/>
+              <w:snapToGrid w:val="0"/>
+              <w:spacing w:line="340" w:lineRule="exact"/>
+              <w:rPr>
+                <w:rFonts w:eastAsia="黑体" w:hint="eastAsia"/>
+              </w:rPr>
+            </w:pPr>
+            <w:r>
+              <w:rPr>
+                <w:rFonts w:eastAsia="黑体" w:hint="eastAsia"/>
+              </w:rPr>
               <w:t>第九届山东省齐鲁软件大赛省三等奖（</w:t>
             </w:r>
             <w:r>
@@ -975,52 +1060,6 @@
                 <w:rFonts w:eastAsia="黑体" w:hint="eastAsia"/>
               </w:rPr>
               <w:t>月）</w:t>
-            </w:r>
-          </w:p>
-          <w:p>
-            <w:pPr>
-              <w:adjustRightInd w:val="0"/>
-              <w:snapToGrid w:val="0"/>
-              <w:spacing w:line="340" w:lineRule="exact"/>
-              <w:rPr>
-                <w:rFonts w:eastAsia="黑体"/>
-              </w:rPr>
-            </w:pPr>
-            <w:r>
-              <w:rPr>
-                <w:rFonts w:eastAsia="黑体" w:hint="eastAsia"/>
-              </w:rPr>
-              <w:t>2015</w:t>
-            </w:r>
-            <w:r>
-              <w:rPr>
-                <w:rFonts w:eastAsia="黑体" w:hint="eastAsia"/>
-              </w:rPr>
-              <w:t>年第二届全国高校</w:t>
-            </w:r>
-            <w:r>
-              <w:rPr>
-                <w:rFonts w:eastAsia="黑体"/>
-              </w:rPr>
-              <w:t>云计算应用创新大赛</w:t>
-            </w:r>
-            <w:r>
-              <w:rPr>
-                <w:rFonts w:eastAsia="黑体" w:hint="eastAsia"/>
-              </w:rPr>
-              <w:t xml:space="preserve"> </w:t>
-            </w:r>
-            <w:r>
-              <w:rPr>
-                <w:rFonts w:eastAsia="黑体" w:hint="eastAsia"/>
-              </w:rPr>
-              <w:t>命题赛</w:t>
-            </w:r>
-            <w:r>
-              <w:rPr>
-                <w:rFonts w:eastAsia="黑体"/>
-              </w:rPr>
-              <w:t>三等奖</w:t>
             </w:r>
           </w:p>
         </w:tc>
@@ -4392,8 +4431,6 @@
               </w:rPr>
               <w:t>开发技术，</w:t>
             </w:r>
-            <w:bookmarkStart w:id="0" w:name="_GoBack"/>
-            <w:bookmarkEnd w:id="0"/>
             <w:r>
               <w:rPr>
                 <w:rFonts w:eastAsia="黑体"/>
@@ -5490,7 +5527,7 @@
 </file>
 
 <file path=customXml/itemProps2.xml><?xml version="1.0" encoding="utf-8"?>
-<ds:datastoreItem xmlns:ds="http://schemas.openxmlformats.org/officeDocument/2006/customXml" ds:itemID="{56F2C427-DF7C-4545-A1D6-B49572F02BCF}">
+<ds:datastoreItem xmlns:ds="http://schemas.openxmlformats.org/officeDocument/2006/customXml" ds:itemID="{25284266-8795-401C-B76F-75D7B21CC8AA}">
   <ds:schemaRefs>
     <ds:schemaRef ds:uri="http://schemas.openxmlformats.org/officeDocument/2006/bibliography"/>
   </ds:schemaRefs>

</xml_diff>